<commit_message>
Finished the cad guide, but i want to add an extension task so i will work on that and then start cadding exemplars.
</commit_message>
<xml_diff>
--- a/CAD Guide.docx
+++ b/CAD Guide.docx
@@ -44,19 +44,7 @@
     </w:p>
     <w:p>
       <w:r>
-        <w:t xml:space="preserve">This guide is built to simulate the </w:t>
-      </w:r>
-      <w:r>
-        <w:t>environments you will work</w:t>
-      </w:r>
-      <w:r>
-        <w:t xml:space="preserve"> in in this team. To achieve this, all the tasks </w:t>
-      </w:r>
-      <w:r>
-        <w:t>will</w:t>
-      </w:r>
-      <w:r>
-        <w:t xml:space="preserve"> be without instructions (some hints) and will be hands-on. </w:t>
+        <w:t xml:space="preserve">This guide is built to simulate the environments you will work in in this team. To achieve this, all the tasks will be without instructions (some hints) and will be hands-on. </w:t>
       </w:r>
     </w:p>
     <w:p>
@@ -394,6 +382,9 @@
     </w:p>
     <w:p>
       <w:r>
+        <w:rPr>
+          <w:noProof/>
+        </w:rPr>
         <w:drawing>
           <wp:anchor distT="0" distB="0" distL="114300" distR="114300" simplePos="0" relativeHeight="251658240" behindDoc="1" locked="0" layoutInCell="1" allowOverlap="1" wp14:anchorId="0EE75E6F" wp14:editId="6F1E328F">
             <wp:simplePos x="0" y="0"/>
@@ -624,6 +615,20 @@
       </w:r>
     </w:p>
     <w:p>
+      <w:r>
+        <w:t xml:space="preserve">Using </w:t>
+      </w:r>
+      <w:r>
+        <w:t>Callipers</w:t>
+      </w:r>
+      <w:r>
+        <w:t xml:space="preserve"> in the Workshop and their website, model </w:t>
+      </w:r>
+      <w:r>
+        <w:t>a dimension-accurate battery that we use on the robot.</w:t>
+      </w:r>
+    </w:p>
+    <w:p>
       <w:pPr>
         <w:pStyle w:val="Heading2"/>
       </w:pPr>
@@ -705,8 +710,199 @@
     </w:p>
     <w:p/>
     <w:p>
+      <w:pPr>
+        <w:pStyle w:val="Heading3"/>
+      </w:pPr>
       <w:r>
         <w:t>2.2 – Standardised L Gusset</w:t>
+      </w:r>
+    </w:p>
+    <w:p>
+      <w:r>
+        <w:t xml:space="preserve">Design a </w:t>
+      </w:r>
+      <w:r>
+        <w:t>simple L gusset</w:t>
+      </w:r>
+      <w:r>
+        <w:t xml:space="preserve"> to connect the drivebase tubes. When manufacturing parts, we cannot CNC sharp corners, so make sure to fillet your corners!</w:t>
+      </w:r>
+    </w:p>
+    <w:p>
+      <w:pPr>
+        <w:pStyle w:val="Heading3"/>
+      </w:pPr>
+      <w:r>
+        <w:t xml:space="preserve">2.3 – </w:t>
+      </w:r>
+      <w:r>
+        <w:rPr>
+          <w:rStyle w:val="Heading3Char"/>
+        </w:rPr>
+        <w:t>Drivebase</w:t>
+      </w:r>
+      <w:r>
+        <w:t xml:space="preserve"> Assembly</w:t>
+      </w:r>
+    </w:p>
+    <w:p>
+      <w:r>
+        <w:t>Using the assembly tab, connect the L gussets to the tubes so they are fastened at the corners.</w:t>
+      </w:r>
+    </w:p>
+    <w:p>
+      <w:r>
+        <w:t>Hint: Think about how they would be connected in real life, mate!</w:t>
+      </w:r>
+    </w:p>
+    <w:p>
+      <w:r>
+        <w:br w:type="page"/>
+      </w:r>
+    </w:p>
+    <w:p>
+      <w:pPr>
+        <w:pStyle w:val="Heading2"/>
+      </w:pPr>
+      <w:r>
+        <w:lastRenderedPageBreak/>
+        <w:t>Task 3</w:t>
+      </w:r>
+      <w:r>
+        <w:t>:</w:t>
+      </w:r>
+      <w:r>
+        <w:t xml:space="preserve"> Swerve Drivebase</w:t>
+      </w:r>
+    </w:p>
+    <w:p>
+      <w:pPr>
+        <w:pStyle w:val="Heading3"/>
+      </w:pPr>
+      <w:r>
+        <w:t xml:space="preserve">3.1 - Introduction to </w:t>
+      </w:r>
+      <w:proofErr w:type="spellStart"/>
+      <w:r>
+        <w:t>Mkcad</w:t>
+      </w:r>
+      <w:proofErr w:type="spellEnd"/>
+    </w:p>
+    <w:p>
+      <w:r>
+        <w:t xml:space="preserve">Download the </w:t>
+      </w:r>
+      <w:proofErr w:type="spellStart"/>
+      <w:r>
+        <w:t>MkCAD</w:t>
+      </w:r>
+      <w:proofErr w:type="spellEnd"/>
+      <w:r>
+        <w:t xml:space="preserve"> library into Onshape. If you have any questions do not hesitate to ask us, we will go through its functionality when we </w:t>
+      </w:r>
+      <w:r>
+        <w:t>return</w:t>
+      </w:r>
+      <w:r>
+        <w:t xml:space="preserve"> to school. Import one SDS MK4i Swerve Module into the assembly with two NEOs, below the frame with a size of 10-32, and an SDS Billet wheel. We use </w:t>
+      </w:r>
+      <w:proofErr w:type="spellStart"/>
+      <w:r>
+        <w:t>CANcoders</w:t>
+      </w:r>
+      <w:proofErr w:type="spellEnd"/>
+      <w:r>
+        <w:t xml:space="preserve"> to control the wheels. We will </w:t>
+      </w:r>
+      <w:r>
+        <w:t>cover</w:t>
+      </w:r>
+      <w:r>
+        <w:t xml:space="preserve"> the function of swerve modules when we go through the solutions next session.</w:t>
+      </w:r>
+    </w:p>
+    <w:p>
+      <w:pPr>
+        <w:pStyle w:val="Heading3"/>
+      </w:pPr>
+      <w:r>
+        <w:t>3.2: Drivebase tubes</w:t>
+      </w:r>
+    </w:p>
+    <w:p>
+      <w:r>
+        <w:t>Using the formula:</w:t>
+      </w:r>
+    </w:p>
+    <w:p>
+      <w:pPr>
+        <w:pStyle w:val="Subtitle"/>
+      </w:pPr>
+      <w:r>
+        <w:t>Tube Length = Drivebase Length - 214.6</w:t>
+      </w:r>
+      <w:r>
+        <w:t xml:space="preserve"> (Size of the swerve modules)</w:t>
+      </w:r>
+    </w:p>
+    <w:p>
+      <w:r>
+        <w:t xml:space="preserve">Design a </w:t>
+      </w:r>
+      <w:r>
+        <w:t>4-sided</w:t>
+      </w:r>
+      <w:r>
+        <w:t xml:space="preserve">, square drivebase to mount the swerve modules at each corner. Refer to the real robot or others online. For this tutorial, we will be investigating the 2022 game, so please refer to R104 in the </w:t>
+      </w:r>
+      <w:hyperlink r:id="rId13" w:history="1">
+        <w:r>
+          <w:rPr>
+            <w:rStyle w:val="Hyperlink"/>
+          </w:rPr>
+          <w:t>2022 FIRST® Robotics Competition Game Manual</w:t>
+        </w:r>
+      </w:hyperlink>
+      <w:r>
+        <w:t xml:space="preserve"> for the maximum frame perimeter.</w:t>
+      </w:r>
+    </w:p>
+    <w:p>
+      <w:r>
+        <w:t>Hint: Use the circular pattern tool to save time and reduce effort!</w:t>
+      </w:r>
+    </w:p>
+    <w:p>
+      <w:pPr>
+        <w:pStyle w:val="Heading3"/>
+      </w:pPr>
+      <w:r>
+        <w:t>Task 3.3: Bumpers</w:t>
+      </w:r>
+    </w:p>
+    <w:p>
+      <w:r>
+        <w:t>Taking the context of the drivebase and the tubes, design a bumper for the drivebase. Refer to rules R401 and beyond for bumper restrictions for Rapid React.</w:t>
+      </w:r>
+      <w:r>
+        <w:t xml:space="preserve"> For bumpers, we use </w:t>
+      </w:r>
+      <w:r>
+        <w:t xml:space="preserve">63.5 mm diameter pool noodles stacked upon one another tied to </w:t>
+      </w:r>
+      <w:r>
+        <w:t>127 mm tall by 19.05 mm wide radiata pine wood. They are then covered with cloth.</w:t>
+      </w:r>
+    </w:p>
+    <w:p>
+      <w:r>
+        <w:t xml:space="preserve">Hint: </w:t>
+      </w:r>
+      <w:r>
+        <w:t>Don’t try to extrude 4 different sides of the bumper, there is a handy tool that can extrude along a line, called the sweep tool</w:t>
+      </w:r>
+      <w:r>
+        <w:t>!</w:t>
       </w:r>
     </w:p>
     <w:p/>

</xml_diff>

<commit_message>
Did the first two exercises and made the extension exercise.
</commit_message>
<xml_diff>
--- a/CAD Guide.docx
+++ b/CAD Guide.docx
@@ -107,7 +107,7 @@
         </w:rPr>
         <w:t xml:space="preserve">: </w:t>
       </w:r>
-      <w:hyperlink r:id="rId4" w:history="1">
+      <w:hyperlink r:id="rId5" w:history="1">
         <w:r>
           <w:rPr>
             <w:rStyle w:val="Hyperlink"/>
@@ -146,7 +146,7 @@
         </w:rPr>
         <w:t xml:space="preserve">: </w:t>
       </w:r>
-      <w:hyperlink r:id="rId5" w:history="1">
+      <w:hyperlink r:id="rId6" w:history="1">
         <w:r>
           <w:rPr>
             <w:rStyle w:val="Hyperlink"/>
@@ -178,7 +178,7 @@
         </w:rPr>
         <w:t xml:space="preserve">: </w:t>
       </w:r>
-      <w:hyperlink r:id="rId6" w:history="1">
+      <w:hyperlink r:id="rId7" w:history="1">
         <w:r>
           <w:rPr>
             <w:rStyle w:val="Hyperlink"/>
@@ -210,7 +210,7 @@
         </w:rPr>
         <w:t xml:space="preserve">: </w:t>
       </w:r>
-      <w:hyperlink r:id="rId7" w:history="1">
+      <w:hyperlink r:id="rId8" w:history="1">
         <w:r>
           <w:rPr>
             <w:rStyle w:val="Hyperlink"/>
@@ -249,7 +249,7 @@
         </w:rPr>
         <w:t xml:space="preserve">: </w:t>
       </w:r>
-      <w:hyperlink r:id="rId8" w:history="1">
+      <w:hyperlink r:id="rId9" w:history="1">
         <w:r>
           <w:rPr>
             <w:rStyle w:val="Hyperlink"/>
@@ -289,7 +289,7 @@
         </w:rPr>
         <w:t xml:space="preserve">: </w:t>
       </w:r>
-      <w:hyperlink r:id="rId9" w:history="1">
+      <w:hyperlink r:id="rId10" w:history="1">
         <w:r>
           <w:rPr>
             <w:rStyle w:val="Hyperlink"/>
@@ -333,7 +333,7 @@
       </w:r>
     </w:p>
     <w:p>
-      <w:hyperlink r:id="rId10" w:history="1">
+      <w:hyperlink r:id="rId11" w:history="1">
         <w:r>
           <w:rPr>
             <w:rStyle w:val="Hyperlink"/>
@@ -417,7 +417,7 @@
                     <pic:cNvPicPr/>
                   </pic:nvPicPr>
                   <pic:blipFill>
-                    <a:blip r:embed="rId11" cstate="print">
+                    <a:blip r:embed="rId12" cstate="print">
                       <a:extLst>
                         <a:ext uri="{28A0092B-C50C-407E-A947-70E740481C1C}">
                           <a14:useLocalDpi xmlns:a14="http://schemas.microsoft.com/office/drawing/2010/main" val="0"/>
@@ -507,7 +507,7 @@
                     </pic:cNvPicPr>
                   </pic:nvPicPr>
                   <pic:blipFill>
-                    <a:blip r:embed="rId12">
+                    <a:blip r:embed="rId13">
                       <a:extLst>
                         <a:ext uri="{28A0092B-C50C-407E-A947-70E740481C1C}">
                           <a14:useLocalDpi xmlns:a14="http://schemas.microsoft.com/office/drawing/2010/main" val="0"/>
@@ -545,15 +545,7 @@
         <w:t xml:space="preserve">symbol, such as “cm” for centimetres or “rad” for radians. This will allow </w:t>
       </w:r>
       <w:r>
-        <w:t xml:space="preserve">for easy </w:t>
-      </w:r>
-      <w:proofErr w:type="gramStart"/>
-      <w:r>
-        <w:t>workflow</w:t>
-      </w:r>
-      <w:proofErr w:type="gramEnd"/>
-      <w:r>
-        <w:t xml:space="preserve"> </w:t>
+        <w:t xml:space="preserve">for easy workflow </w:t>
       </w:r>
       <w:r>
         <w:t xml:space="preserve">and you will need to use this </w:t>
@@ -611,7 +603,7 @@
         <w:pStyle w:val="Heading2"/>
       </w:pPr>
       <w:r>
-        <w:t>Task 1: Battery (Beginner)</w:t>
+        <w:t>Task 1: Battery</w:t>
       </w:r>
     </w:p>
     <w:p>
@@ -619,13 +611,67 @@
         <w:t xml:space="preserve">Using </w:t>
       </w:r>
       <w:r>
-        <w:t>Callipers</w:t>
-      </w:r>
-      <w:r>
-        <w:t xml:space="preserve"> in the Workshop and their website, model </w:t>
-      </w:r>
-      <w:r>
-        <w:t>a dimension-accurate battery that we use on the robot.</w:t>
+        <w:t>c</w:t>
+      </w:r>
+      <w:r>
+        <w:t>allipers</w:t>
+      </w:r>
+      <w:r>
+        <w:t xml:space="preserve"> in the </w:t>
+      </w:r>
+      <w:r>
+        <w:t>w</w:t>
+      </w:r>
+      <w:r>
+        <w:t xml:space="preserve">orkshop and their website, model </w:t>
+      </w:r>
+      <w:r>
+        <w:t>a dimension-accurate battery that we use on the robot</w:t>
+      </w:r>
+      <w:r>
+        <w:t>.</w:t>
+      </w:r>
+    </w:p>
+    <w:p>
+      <w:pPr>
+        <w:jc w:val="center"/>
+      </w:pPr>
+      <w:r>
+        <w:drawing>
+          <wp:inline distT="0" distB="0" distL="0" distR="0" wp14:anchorId="21283236" wp14:editId="5C86B756">
+            <wp:extent cx="3136900" cy="3083030"/>
+            <wp:effectExtent l="0" t="0" r="6350" b="3175"/>
+            <wp:docPr id="1906882487" name="Picture 1" descr="A blue rectangular object with three shelves&#10;&#10;Description automatically generated"/>
+            <wp:cNvGraphicFramePr>
+              <a:graphicFrameLocks xmlns:a="http://schemas.openxmlformats.org/drawingml/2006/main" noChangeAspect="1"/>
+            </wp:cNvGraphicFramePr>
+            <a:graphic xmlns:a="http://schemas.openxmlformats.org/drawingml/2006/main">
+              <a:graphicData uri="http://schemas.openxmlformats.org/drawingml/2006/picture">
+                <pic:pic xmlns:pic="http://schemas.openxmlformats.org/drawingml/2006/picture">
+                  <pic:nvPicPr>
+                    <pic:cNvPr id="1906882487" name="Picture 1" descr="A blue rectangular object with three shelves&#10;&#10;Description automatically generated"/>
+                    <pic:cNvPicPr/>
+                  </pic:nvPicPr>
+                  <pic:blipFill>
+                    <a:blip r:embed="rId14"/>
+                    <a:stretch>
+                      <a:fillRect/>
+                    </a:stretch>
+                  </pic:blipFill>
+                  <pic:spPr>
+                    <a:xfrm>
+                      <a:off x="0" y="0"/>
+                      <a:ext cx="3144581" cy="3090579"/>
+                    </a:xfrm>
+                    <a:prstGeom prst="rect">
+                      <a:avLst/>
+                    </a:prstGeom>
+                  </pic:spPr>
+                </pic:pic>
+              </a:graphicData>
+            </a:graphic>
+          </wp:inline>
+        </w:drawing>
       </w:r>
     </w:p>
     <w:p>
@@ -695,18 +741,40 @@
         <w:pStyle w:val="NormalWeb"/>
         <w:spacing w:before="0" w:beforeAutospacing="0" w:after="0" w:afterAutospacing="0"/>
         <w:rPr>
-          <w:rFonts w:asciiTheme="minorHAnsi" w:hAnsiTheme="minorHAnsi"/>
-        </w:rPr>
-      </w:pPr>
-      <w:r>
-        <w:rPr>
           <w:rFonts w:asciiTheme="minorHAnsi" w:hAnsiTheme="minorHAnsi" w:cs="Calibri"/>
           <w:color w:val="434343"/>
           <w:sz w:val="22"/>
           <w:szCs w:val="22"/>
         </w:rPr>
+      </w:pPr>
+      <w:r>
+        <w:rPr>
+          <w:rFonts w:asciiTheme="minorHAnsi" w:hAnsiTheme="minorHAnsi" w:cs="Calibri"/>
+          <w:color w:val="434343"/>
+          <w:sz w:val="22"/>
+          <w:szCs w:val="22"/>
+        </w:rPr>
         <w:t>Hint: Check out shortcuts to do this faster (do not individually sketch and extrude 100s of holes)</w:t>
       </w:r>
+      <w:r>
+        <w:rPr>
+          <w:rFonts w:asciiTheme="minorHAnsi" w:hAnsiTheme="minorHAnsi" w:cs="Calibri"/>
+          <w:color w:val="434343"/>
+          <w:sz w:val="22"/>
+          <w:szCs w:val="22"/>
+        </w:rPr>
+        <w:t>.</w:t>
+      </w:r>
+    </w:p>
+    <w:p>
+      <w:pPr>
+        <w:pStyle w:val="NormalWeb"/>
+        <w:spacing w:before="0" w:beforeAutospacing="0" w:after="0" w:afterAutospacing="0"/>
+        <w:jc w:val="center"/>
+        <w:rPr>
+          <w:rFonts w:asciiTheme="minorHAnsi" w:hAnsiTheme="minorHAnsi"/>
+        </w:rPr>
+      </w:pPr>
     </w:p>
     <w:p/>
     <w:p>
@@ -780,7 +848,16 @@
         <w:pStyle w:val="Heading3"/>
       </w:pPr>
       <w:r>
-        <w:t xml:space="preserve">3.1 - Introduction to </w:t>
+        <w:t>3</w:t>
+      </w:r>
+      <w:r>
+        <w:t>.1 –</w:t>
+      </w:r>
+      <w:r>
+        <w:t xml:space="preserve"> </w:t>
+      </w:r>
+      <w:r>
+        <w:t xml:space="preserve">Introduction to </w:t>
       </w:r>
       <w:proofErr w:type="spellStart"/>
       <w:r>
@@ -826,7 +903,13 @@
         <w:pStyle w:val="Heading3"/>
       </w:pPr>
       <w:r>
-        <w:t>3.2: Drivebase tubes</w:t>
+        <w:t>3.2</w:t>
+      </w:r>
+      <w:r>
+        <w:t xml:space="preserve"> – </w:t>
+      </w:r>
+      <w:r>
+        <w:t>Drivebase tubes</w:t>
       </w:r>
     </w:p>
     <w:p>
@@ -855,7 +938,7 @@
       <w:r>
         <w:t xml:space="preserve">, square drivebase to mount the swerve modules at each corner. Refer to the real robot or others online. For this tutorial, we will be investigating the 2022 game, so please refer to R104 in the </w:t>
       </w:r>
-      <w:hyperlink r:id="rId13" w:history="1">
+      <w:hyperlink r:id="rId15" w:history="1">
         <w:r>
           <w:rPr>
             <w:rStyle w:val="Hyperlink"/>
@@ -877,7 +960,16 @@
         <w:pStyle w:val="Heading3"/>
       </w:pPr>
       <w:r>
-        <w:t>Task 3.3: Bumpers</w:t>
+        <w:t>3.3</w:t>
+      </w:r>
+      <w:r>
+        <w:t xml:space="preserve"> </w:t>
+      </w:r>
+      <w:r>
+        <w:t xml:space="preserve">– </w:t>
+      </w:r>
+      <w:r>
+        <w:t>Bumpers</w:t>
       </w:r>
     </w:p>
     <w:p>
@@ -905,7 +997,121 @@
         <w:t>!</w:t>
       </w:r>
     </w:p>
-    <w:p/>
+    <w:p>
+      <w:r>
+        <w:br w:type="page"/>
+      </w:r>
+    </w:p>
+    <w:p>
+      <w:pPr>
+        <w:pStyle w:val="Heading2"/>
+      </w:pPr>
+      <w:r>
+        <w:lastRenderedPageBreak/>
+        <w:t xml:space="preserve">Task </w:t>
+      </w:r>
+      <w:r>
+        <w:t>4: Extension Battery Holder</w:t>
+      </w:r>
+    </w:p>
+    <w:p>
+      <w:r>
+        <w:t xml:space="preserve">For this, you are tasked with designing a battery holder for the battery you designed in Task 1. </w:t>
+      </w:r>
+    </w:p>
+    <w:p>
+      <w:r>
+        <w:t>The battery holder must:</w:t>
+      </w:r>
+    </w:p>
+    <w:p>
+      <w:pPr>
+        <w:pStyle w:val="ListParagraph"/>
+        <w:numPr>
+          <w:ilvl w:val="0"/>
+          <w:numId w:val="1"/>
+        </w:numPr>
+      </w:pPr>
+      <w:r>
+        <w:t>Hold the battery firmly</w:t>
+      </w:r>
+    </w:p>
+    <w:p>
+      <w:pPr>
+        <w:pStyle w:val="ListParagraph"/>
+        <w:numPr>
+          <w:ilvl w:val="0"/>
+          <w:numId w:val="1"/>
+        </w:numPr>
+      </w:pPr>
+      <w:r>
+        <w:t>Allow the battery to be quickly removable and changed</w:t>
+      </w:r>
+    </w:p>
+    <w:p>
+      <w:pPr>
+        <w:pStyle w:val="ListParagraph"/>
+        <w:numPr>
+          <w:ilvl w:val="0"/>
+          <w:numId w:val="1"/>
+        </w:numPr>
+      </w:pPr>
+      <w:r>
+        <w:t>Attach to the drivebase you have already designed</w:t>
+      </w:r>
+    </w:p>
+    <w:p>
+      <w:pPr>
+        <w:pStyle w:val="ListParagraph"/>
+        <w:numPr>
+          <w:ilvl w:val="0"/>
+          <w:numId w:val="1"/>
+        </w:numPr>
+      </w:pPr>
+      <w:r>
+        <w:t>Use the materials we have available</w:t>
+      </w:r>
+    </w:p>
+    <w:p>
+      <w:r>
+        <w:t>You are encouraged to look at both our and other teams’ designs</w:t>
+      </w:r>
+      <w:r>
+        <w:t xml:space="preserve"> but</w:t>
+      </w:r>
+      <w:r>
+        <w:t xml:space="preserve"> note that many other teams mount batteries </w:t>
+      </w:r>
+      <w:r>
+        <w:t xml:space="preserve">in strange places </w:t>
+      </w:r>
+      <w:r>
+        <w:t>or have materials and manufacturing processes we don’t have available.</w:t>
+      </w:r>
+    </w:p>
+    <w:p>
+      <w:r>
+        <w:t xml:space="preserve">Please also be aware that mentors will be asking you questions about your design choices, so try to think about </w:t>
+      </w:r>
+      <w:r>
+        <w:t>them</w:t>
+      </w:r>
+      <w:r>
+        <w:t xml:space="preserve"> before you make it. </w:t>
+      </w:r>
+      <w:r>
+        <w:t>However</w:t>
+      </w:r>
+      <w:r>
+        <w:t xml:space="preserve">, it should be stressed that we do not expect this to be perfect and that you should not </w:t>
+      </w:r>
+      <w:r>
+        <w:t>get</w:t>
+      </w:r>
+      <w:r>
+        <w:t xml:space="preserve"> hung over on any one step.</w:t>
+      </w:r>
+    </w:p>
     <w:sectPr>
       <w:pgSz w:w="11906" w:h="16838"/>
       <w:pgMar w:top="1440" w:right="1440" w:bottom="1440" w:left="1440" w:header="708" w:footer="708" w:gutter="0"/>
@@ -914,6 +1120,127 @@
     </w:sectPr>
   </w:body>
 </w:document>
+</file>
+
+<file path=word/numbering.xml><?xml version="1.0" encoding="utf-8"?>
+<w:numbering xmlns:wpc="http://schemas.microsoft.com/office/word/2010/wordprocessingCanvas" xmlns:cx="http://schemas.microsoft.com/office/drawing/2014/chartex" xmlns:cx1="http://schemas.microsoft.com/office/drawing/2015/9/8/chartex" xmlns:cx2="http://schemas.microsoft.com/office/drawing/2015/10/21/chartex" xmlns:cx3="http://schemas.microsoft.com/office/drawing/2016/5/9/chartex" xmlns:cx4="http://schemas.microsoft.com/office/drawing/2016/5/10/chartex" xmlns:cx5="http://schemas.microsoft.com/office/drawing/2016/5/11/chartex" xmlns:cx6="http://schemas.microsoft.com/office/drawing/2016/5/12/chartex" xmlns:cx7="http://schemas.microsoft.com/office/drawing/2016/5/13/chartex" xmlns:cx8="http://schemas.microsoft.com/office/drawing/2016/5/14/chartex" xmlns:mc="http://schemas.openxmlformats.org/markup-compatibility/2006" xmlns:aink="http://schemas.microsoft.com/office/drawing/2016/ink" xmlns:am3d="http://schemas.microsoft.com/office/drawing/2017/model3d" xmlns:o="urn:schemas-microsoft-com:office:office" xmlns:oel="http://schemas.microsoft.com/office/2019/extlst" xmlns:r="http://schemas.openxmlformats.org/officeDocument/2006/relationships" xmlns:m="http://schemas.openxmlformats.org/officeDocument/2006/math" xmlns:v="urn:schemas-microsoft-com:vml" xmlns:wp14="http://schemas.microsoft.com/office/word/2010/wordprocessingDrawing" xmlns:wp="http://schemas.openxmlformats.org/drawingml/2006/wordprocessingDrawing" xmlns:w10="urn:schemas-microsoft-com:office:word" xmlns:w="http://schemas.openxmlformats.org/wordprocessingml/2006/main" xmlns:w14="http://schemas.microsoft.com/office/word/2010/wordml" xmlns:w15="http://schemas.microsoft.com/office/word/2012/wordml" xmlns:w16cex="http://schemas.microsoft.com/office/word/2018/wordml/cex" xmlns:w16cid="http://schemas.microsoft.com/office/word/2016/wordml/cid" xmlns:w16="http://schemas.microsoft.com/office/word/2018/wordml" xmlns:w16du="http://schemas.microsoft.com/office/word/2023/wordml/word16du" xmlns:w16sdtdh="http://schemas.microsoft.com/office/word/2020/wordml/sdtdatahash" xmlns:w16se="http://schemas.microsoft.com/office/word/2015/wordml/symex" xmlns:wpg="http://schemas.microsoft.com/office/word/2010/wordprocessingGroup" xmlns:wpi="http://schemas.microsoft.com/office/word/2010/wordprocessingInk" xmlns:wne="http://schemas.microsoft.com/office/word/2006/wordml" xmlns:wps="http://schemas.microsoft.com/office/word/2010/wordprocessingShape" mc:Ignorable="w14 w15 w16se w16cid w16 w16cex w16sdtdh w16du wp14">
+  <w:abstractNum w:abstractNumId="0" w15:restartNumberingAfterBreak="0">
+    <w:nsid w:val="0DB100AE"/>
+    <w:multiLevelType w:val="hybridMultilevel"/>
+    <w:tmpl w:val="A8F0860E"/>
+    <w:lvl w:ilvl="0" w:tplc="0C090001">
+      <w:start w:val="1"/>
+      <w:numFmt w:val="bullet"/>
+      <w:lvlText w:val=""/>
+      <w:lvlJc w:val="left"/>
+      <w:pPr>
+        <w:ind w:left="720" w:hanging="360"/>
+      </w:pPr>
+      <w:rPr>
+        <w:rFonts w:ascii="Symbol" w:hAnsi="Symbol" w:hint="default"/>
+      </w:rPr>
+    </w:lvl>
+    <w:lvl w:ilvl="1" w:tplc="0C090003" w:tentative="1">
+      <w:start w:val="1"/>
+      <w:numFmt w:val="bullet"/>
+      <w:lvlText w:val="o"/>
+      <w:lvlJc w:val="left"/>
+      <w:pPr>
+        <w:ind w:left="1440" w:hanging="360"/>
+      </w:pPr>
+      <w:rPr>
+        <w:rFonts w:ascii="Courier New" w:hAnsi="Courier New" w:cs="Courier New" w:hint="default"/>
+      </w:rPr>
+    </w:lvl>
+    <w:lvl w:ilvl="2" w:tplc="0C090005" w:tentative="1">
+      <w:start w:val="1"/>
+      <w:numFmt w:val="bullet"/>
+      <w:lvlText w:val=""/>
+      <w:lvlJc w:val="left"/>
+      <w:pPr>
+        <w:ind w:left="2160" w:hanging="360"/>
+      </w:pPr>
+      <w:rPr>
+        <w:rFonts w:ascii="Wingdings" w:hAnsi="Wingdings" w:hint="default"/>
+      </w:rPr>
+    </w:lvl>
+    <w:lvl w:ilvl="3" w:tplc="0C090001" w:tentative="1">
+      <w:start w:val="1"/>
+      <w:numFmt w:val="bullet"/>
+      <w:lvlText w:val=""/>
+      <w:lvlJc w:val="left"/>
+      <w:pPr>
+        <w:ind w:left="2880" w:hanging="360"/>
+      </w:pPr>
+      <w:rPr>
+        <w:rFonts w:ascii="Symbol" w:hAnsi="Symbol" w:hint="default"/>
+      </w:rPr>
+    </w:lvl>
+    <w:lvl w:ilvl="4" w:tplc="0C090003" w:tentative="1">
+      <w:start w:val="1"/>
+      <w:numFmt w:val="bullet"/>
+      <w:lvlText w:val="o"/>
+      <w:lvlJc w:val="left"/>
+      <w:pPr>
+        <w:ind w:left="3600" w:hanging="360"/>
+      </w:pPr>
+      <w:rPr>
+        <w:rFonts w:ascii="Courier New" w:hAnsi="Courier New" w:cs="Courier New" w:hint="default"/>
+      </w:rPr>
+    </w:lvl>
+    <w:lvl w:ilvl="5" w:tplc="0C090005" w:tentative="1">
+      <w:start w:val="1"/>
+      <w:numFmt w:val="bullet"/>
+      <w:lvlText w:val=""/>
+      <w:lvlJc w:val="left"/>
+      <w:pPr>
+        <w:ind w:left="4320" w:hanging="360"/>
+      </w:pPr>
+      <w:rPr>
+        <w:rFonts w:ascii="Wingdings" w:hAnsi="Wingdings" w:hint="default"/>
+      </w:rPr>
+    </w:lvl>
+    <w:lvl w:ilvl="6" w:tplc="0C090001" w:tentative="1">
+      <w:start w:val="1"/>
+      <w:numFmt w:val="bullet"/>
+      <w:lvlText w:val=""/>
+      <w:lvlJc w:val="left"/>
+      <w:pPr>
+        <w:ind w:left="5040" w:hanging="360"/>
+      </w:pPr>
+      <w:rPr>
+        <w:rFonts w:ascii="Symbol" w:hAnsi="Symbol" w:hint="default"/>
+      </w:rPr>
+    </w:lvl>
+    <w:lvl w:ilvl="7" w:tplc="0C090003" w:tentative="1">
+      <w:start w:val="1"/>
+      <w:numFmt w:val="bullet"/>
+      <w:lvlText w:val="o"/>
+      <w:lvlJc w:val="left"/>
+      <w:pPr>
+        <w:ind w:left="5760" w:hanging="360"/>
+      </w:pPr>
+      <w:rPr>
+        <w:rFonts w:ascii="Courier New" w:hAnsi="Courier New" w:cs="Courier New" w:hint="default"/>
+      </w:rPr>
+    </w:lvl>
+    <w:lvl w:ilvl="8" w:tplc="0C090005" w:tentative="1">
+      <w:start w:val="1"/>
+      <w:numFmt w:val="bullet"/>
+      <w:lvlText w:val=""/>
+      <w:lvlJc w:val="left"/>
+      <w:pPr>
+        <w:ind w:left="6480" w:hanging="360"/>
+      </w:pPr>
+      <w:rPr>
+        <w:rFonts w:ascii="Wingdings" w:hAnsi="Wingdings" w:hint="default"/>
+      </w:rPr>
+    </w:lvl>
+  </w:abstractNum>
+  <w:num w:numId="1" w16cid:durableId="654724124">
+    <w:abstractNumId w:val="0"/>
+  </w:num>
+</w:numbering>
 </file>
 
 <file path=word/styles.xml><?xml version="1.0" encoding="utf-8"?>

</xml_diff>